<commit_message>
1. házi feladat teljes.
</commit_message>
<xml_diff>
--- a/Specifikáció.docx
+++ b/Specifikáció.docx
@@ -51,6 +51,7 @@
           <w:b/>
           <w:sz w:val="72"/>
           <w:szCs w:val="72"/>
+          <w:lang w:val="hu-HU"/>
         </w:rPr>
       </w:pPr>
       <w:r>
@@ -58,43 +59,56 @@
           <w:b/>
           <w:sz w:val="72"/>
           <w:szCs w:val="72"/>
-        </w:rPr>
-        <w:t>Képmegosztó</w:t>
-      </w:r>
-      <w:r>
-        <w:rPr>
-          <w:b/>
+          <w:lang w:val="hu-HU"/>
+        </w:rPr>
+        <w:t>Képmegosztó Weboldal</w:t>
+      </w:r>
+    </w:p>
+    <w:p>
+      <w:pPr>
+        <w:jc w:val="center"/>
+        <w:rPr>
+          <w:sz w:val="44"/>
+          <w:szCs w:val="72"/>
+          <w:lang w:val="hu-HU"/>
+        </w:rPr>
+      </w:pPr>
+      <w:proofErr w:type="spellStart"/>
+      <w:r>
+        <w:rPr>
+          <w:sz w:val="44"/>
+          <w:szCs w:val="72"/>
+          <w:lang w:val="hu-HU"/>
+        </w:rPr>
+        <w:t>Ruby</w:t>
+      </w:r>
+      <w:proofErr w:type="spellEnd"/>
+      <w:r>
+        <w:rPr>
+          <w:sz w:val="44"/>
+          <w:szCs w:val="72"/>
+          <w:lang w:val="hu-HU"/>
+        </w:rPr>
+        <w:t xml:space="preserve"> 1.</w:t>
+      </w:r>
+      <w:r>
+        <w:rPr>
+          <w:sz w:val="44"/>
+          <w:szCs w:val="72"/>
+          <w:lang w:val="hu-HU"/>
+        </w:rPr>
+        <w:t xml:space="preserve"> házi feladat</w:t>
+      </w:r>
+    </w:p>
+    <w:p>
+      <w:pPr>
+        <w:jc w:val="center"/>
+        <w:rPr>
           <w:sz w:val="72"/>
           <w:szCs w:val="72"/>
-        </w:rPr>
-        <w:t xml:space="preserve"> Weboldal</w:t>
-      </w:r>
-    </w:p>
-    <w:p>
-      <w:pPr>
-        <w:jc w:val="center"/>
-        <w:rPr>
-          <w:sz w:val="44"/>
-          <w:szCs w:val="72"/>
-          <w:lang w:val="hu-HU"/>
-        </w:rPr>
-      </w:pPr>
-      <w:r>
-        <w:rPr>
-          <w:sz w:val="44"/>
-          <w:szCs w:val="72"/>
-          <w:lang w:val="hu-HU"/>
-        </w:rPr>
-        <w:t>Ruby 1.</w:t>
-      </w:r>
-      <w:r>
-        <w:rPr>
-          <w:sz w:val="44"/>
-          <w:szCs w:val="72"/>
-          <w:lang w:val="hu-HU"/>
-        </w:rPr>
-        <w:t xml:space="preserve"> házi feladat</w:t>
-      </w:r>
+          <w:lang w:val="hu-HU"/>
+        </w:rPr>
+      </w:pPr>
     </w:p>
     <w:p>
       <w:pPr>
@@ -125,40 +139,30 @@
           <w:lang w:val="hu-HU"/>
         </w:rPr>
       </w:pPr>
-    </w:p>
-    <w:p>
-      <w:pPr>
-        <w:jc w:val="center"/>
+      <w:r>
         <w:rPr>
           <w:sz w:val="72"/>
           <w:szCs w:val="72"/>
           <w:lang w:val="hu-HU"/>
         </w:rPr>
-      </w:pPr>
-      <w:r>
+        <w:t>Pongrácz Ádám</w:t>
+      </w:r>
+    </w:p>
+    <w:p>
+      <w:pPr>
+        <w:jc w:val="center"/>
         <w:rPr>
           <w:sz w:val="72"/>
           <w:szCs w:val="72"/>
           <w:lang w:val="hu-HU"/>
         </w:rPr>
-        <w:t>Pongrácz Ádám</w:t>
-      </w:r>
-    </w:p>
-    <w:p>
-      <w:pPr>
-        <w:jc w:val="center"/>
+      </w:pPr>
+      <w:r>
         <w:rPr>
           <w:sz w:val="72"/>
           <w:szCs w:val="72"/>
           <w:lang w:val="hu-HU"/>
         </w:rPr>
-      </w:pPr>
-      <w:r>
-        <w:rPr>
-          <w:sz w:val="72"/>
-          <w:szCs w:val="72"/>
-          <w:lang w:val="hu-HU"/>
-        </w:rPr>
         <w:t>JGOB5J</w:t>
       </w:r>
     </w:p>
@@ -189,18 +193,74 @@
           <w:lang w:val="hu-HU"/>
         </w:rPr>
         <w:lastRenderedPageBreak/>
-        <w:t>A feladat leírása</w:t>
-      </w:r>
-    </w:p>
-    <w:p>
-      <w:r>
-        <w:rPr>
-          <w:lang w:val="hu-HU"/>
-        </w:rPr>
-        <w:t>&lt;a feladat szöveges leírása</w:t>
-      </w:r>
-      <w:r>
-        <w:t>&gt;</w:t>
+        <w:t xml:space="preserve">A </w:t>
+      </w:r>
+      <w:r>
+        <w:rPr>
+          <w:color w:val="auto"/>
+          <w:lang w:val="hu-HU"/>
+        </w:rPr>
+        <w:t>weboldal</w:t>
+      </w:r>
+      <w:r>
+        <w:rPr>
+          <w:color w:val="auto"/>
+          <w:lang w:val="hu-HU"/>
+        </w:rPr>
+        <w:t xml:space="preserve"> leírása</w:t>
+      </w:r>
+    </w:p>
+    <w:p>
+      <w:pPr>
+        <w:jc w:val="both"/>
+        <w:rPr>
+          <w:lang w:val="hu-HU"/>
+        </w:rPr>
+      </w:pPr>
+      <w:r>
+        <w:rPr>
+          <w:lang w:val="hu-HU"/>
+        </w:rPr>
+        <w:t xml:space="preserve">A házi feladatom célja egy </w:t>
+      </w:r>
+      <w:proofErr w:type="spellStart"/>
+      <w:r>
+        <w:rPr>
+          <w:lang w:val="hu-HU"/>
+        </w:rPr>
+        <w:t>képmegoszó</w:t>
+      </w:r>
+      <w:proofErr w:type="spellEnd"/>
+      <w:r>
+        <w:rPr>
+          <w:lang w:val="hu-HU"/>
+        </w:rPr>
+        <w:t xml:space="preserve"> weboldal létrehozása. A felhasználók megtekinthetik a portálra feltöltött képeket, valamint képesek új képek feltöltésére</w:t>
+      </w:r>
+      <w:r>
+        <w:rPr>
+          <w:lang w:val="hu-HU"/>
+        </w:rPr>
+        <w:t xml:space="preserve"> is</w:t>
+      </w:r>
+      <w:r>
+        <w:rPr>
+          <w:lang w:val="hu-HU"/>
+        </w:rPr>
+        <w:t>. A képekhez hozzárendelhetők különböző címkék, amikre lehet keresést indítani. Ha egy felhasználónak megtetszik egy kép, akkor elmentheti azt a kedvencei közé. A képekről a felhasználók kommentben is kifejezhetik a véleményüket.</w:t>
+      </w:r>
+    </w:p>
+    <w:p>
+      <w:pPr>
+        <w:rPr>
+          <w:lang w:val="hu-HU"/>
+        </w:rPr>
+      </w:pPr>
+      <w:r>
+        <w:rPr>
+          <w:lang w:val="hu-HU"/>
+        </w:rPr>
+        <w:br w:type="page"/>
       </w:r>
     </w:p>
     <w:p>
@@ -216,23 +276,904 @@
           <w:color w:val="auto"/>
           <w:lang w:val="hu-HU"/>
         </w:rPr>
-        <w:t>A feladat leírása</w:t>
-      </w:r>
-    </w:p>
-    <w:p>
-      <w:r>
-        <w:rPr>
-          <w:lang w:val="hu-HU"/>
-        </w:rPr>
-        <w:t>&lt;a feladat szöveges leírása</w:t>
-      </w:r>
-      <w:r>
-        <w:t>&gt;</w:t>
+        <w:lastRenderedPageBreak/>
+        <w:t>Oldalak</w:t>
+      </w:r>
+    </w:p>
+    <w:p>
+      <w:pPr>
+        <w:pStyle w:val="Cmsor2"/>
+        <w:rPr>
+          <w:lang w:val="hu-HU"/>
+        </w:rPr>
+      </w:pPr>
+      <w:r>
+        <w:rPr>
+          <w:lang w:val="hu-HU"/>
+        </w:rPr>
+        <w:t>Főoldal</w:t>
+      </w:r>
+    </w:p>
+    <w:p>
+      <w:pPr>
+        <w:rPr>
+          <w:lang w:val="hu-HU"/>
+        </w:rPr>
+      </w:pPr>
+      <w:r>
+        <w:rPr>
+          <w:noProof/>
+          <w:lang w:val="hu-HU"/>
+        </w:rPr>
+        <w:drawing>
+          <wp:anchor distT="0" distB="0" distL="114300" distR="114300" simplePos="0" relativeHeight="251658240" behindDoc="0" locked="0" layoutInCell="1" allowOverlap="1" wp14:anchorId="1DE8DEDD" wp14:editId="6BBB8FBF">
+            <wp:simplePos x="914400" y="1695450"/>
+            <wp:positionH relativeFrom="column">
+              <wp:align>center</wp:align>
+            </wp:positionH>
+            <wp:positionV relativeFrom="paragraph">
+              <wp:posOffset>0</wp:posOffset>
+            </wp:positionV>
+            <wp:extent cx="4320000" cy="4320000"/>
+            <wp:effectExtent l="0" t="0" r="4445" b="4445"/>
+            <wp:wrapTopAndBottom/>
+            <wp:docPr id="7" name="Kép 7"/>
+            <wp:cNvGraphicFramePr>
+              <a:graphicFrameLocks xmlns:a="http://schemas.openxmlformats.org/drawingml/2006/main" noChangeAspect="1"/>
+            </wp:cNvGraphicFramePr>
+            <a:graphic xmlns:a="http://schemas.openxmlformats.org/drawingml/2006/main">
+              <a:graphicData uri="http://schemas.openxmlformats.org/drawingml/2006/picture">
+                <pic:pic xmlns:pic="http://schemas.openxmlformats.org/drawingml/2006/picture">
+                  <pic:nvPicPr>
+                    <pic:cNvPr id="0" name="Picture 11"/>
+                    <pic:cNvPicPr>
+                      <a:picLocks noChangeAspect="1" noChangeArrowheads="1"/>
+                    </pic:cNvPicPr>
+                  </pic:nvPicPr>
+                  <pic:blipFill>
+                    <a:blip r:embed="rId8" cstate="print">
+                      <a:extLst>
+                        <a:ext uri="{28A0092B-C50C-407E-A947-70E740481C1C}">
+                          <a14:useLocalDpi xmlns:a14="http://schemas.microsoft.com/office/drawing/2010/main" val="0"/>
+                        </a:ext>
+                      </a:extLst>
+                    </a:blip>
+                    <a:srcRect/>
+                    <a:stretch>
+                      <a:fillRect/>
+                    </a:stretch>
+                  </pic:blipFill>
+                  <pic:spPr bwMode="auto">
+                    <a:xfrm>
+                      <a:off x="0" y="0"/>
+                      <a:ext cx="4320000" cy="4320000"/>
+                    </a:xfrm>
+                    <a:prstGeom prst="rect">
+                      <a:avLst/>
+                    </a:prstGeom>
+                    <a:noFill/>
+                    <a:ln>
+                      <a:noFill/>
+                    </a:ln>
+                  </pic:spPr>
+                </pic:pic>
+              </a:graphicData>
+            </a:graphic>
+            <wp14:sizeRelH relativeFrom="margin">
+              <wp14:pctWidth>0</wp14:pctWidth>
+            </wp14:sizeRelH>
+            <wp14:sizeRelV relativeFrom="margin">
+              <wp14:pctHeight>0</wp14:pctHeight>
+            </wp14:sizeRelV>
+          </wp:anchor>
+        </w:drawing>
+      </w:r>
+    </w:p>
+    <w:p>
+      <w:pPr>
+        <w:jc w:val="both"/>
+        <w:rPr>
+          <w:lang w:val="hu-HU"/>
+        </w:rPr>
+      </w:pPr>
+      <w:r>
+        <w:rPr>
+          <w:lang w:val="hu-HU"/>
+        </w:rPr>
+        <w:t>A főoldalon, ha a felhasználó mega</w:t>
+      </w:r>
+      <w:r>
+        <w:rPr>
+          <w:lang w:val="hu-HU"/>
+        </w:rPr>
+        <w:t>dja a felhasználónevét és a jelszavát, akkor a bejelentkezés gombra kattintva be tud jelentkezni. Bejelentkezéskor a felhasználónak a Képek oldal jelenik meg. A regisztráció gombra kattintva a Regisztráció oldalon lehetőség nyílik új felhasználó létrehozására. Az elfelejtett jelszó gombra kattintva az Elfelejtett jelszó oldalon lehetőség nyílik új jelszó beállítására.</w:t>
+      </w:r>
+    </w:p>
+    <w:p>
+      <w:pPr>
+        <w:rPr>
+          <w:lang w:val="hu-HU"/>
+        </w:rPr>
+      </w:pPr>
+      <w:r>
+        <w:rPr>
+          <w:lang w:val="hu-HU"/>
+        </w:rPr>
+        <w:br w:type="page"/>
+      </w:r>
+    </w:p>
+    <w:p>
+      <w:pPr>
+        <w:pStyle w:val="Cmsor2"/>
+        <w:rPr>
+          <w:lang w:val="hu-HU"/>
+        </w:rPr>
+      </w:pPr>
+      <w:r>
+        <w:rPr>
+          <w:lang w:val="hu-HU"/>
+        </w:rPr>
+        <w:lastRenderedPageBreak/>
+        <w:t>Regisztráció</w:t>
+      </w:r>
+    </w:p>
+    <w:p>
+      <w:pPr>
+        <w:rPr>
+          <w:lang w:val="hu-HU"/>
+        </w:rPr>
+      </w:pPr>
+      <w:r>
+        <w:rPr>
+          <w:noProof/>
+          <w:lang w:val="hu-HU"/>
+        </w:rPr>
+        <w:drawing>
+          <wp:anchor distT="0" distB="0" distL="114300" distR="114300" simplePos="0" relativeHeight="251659264" behindDoc="0" locked="0" layoutInCell="1" allowOverlap="1" wp14:anchorId="0FA6962A" wp14:editId="7E777CF0">
+            <wp:simplePos x="914400" y="1143000"/>
+            <wp:positionH relativeFrom="column">
+              <wp:align>center</wp:align>
+            </wp:positionH>
+            <wp:positionV relativeFrom="paragraph">
+              <wp:posOffset>-3810</wp:posOffset>
+            </wp:positionV>
+            <wp:extent cx="4320000" cy="4320000"/>
+            <wp:effectExtent l="0" t="0" r="4445" b="4445"/>
+            <wp:wrapTopAndBottom/>
+            <wp:docPr id="5" name="Kép 5"/>
+            <wp:cNvGraphicFramePr>
+              <a:graphicFrameLocks xmlns:a="http://schemas.openxmlformats.org/drawingml/2006/main" noChangeAspect="1"/>
+            </wp:cNvGraphicFramePr>
+            <a:graphic xmlns:a="http://schemas.openxmlformats.org/drawingml/2006/main">
+              <a:graphicData uri="http://schemas.openxmlformats.org/drawingml/2006/picture">
+                <pic:pic xmlns:pic="http://schemas.openxmlformats.org/drawingml/2006/picture">
+                  <pic:nvPicPr>
+                    <pic:cNvPr id="0" name="Picture 7"/>
+                    <pic:cNvPicPr>
+                      <a:picLocks noChangeAspect="1" noChangeArrowheads="1"/>
+                    </pic:cNvPicPr>
+                  </pic:nvPicPr>
+                  <pic:blipFill>
+                    <a:blip r:embed="rId9" cstate="print">
+                      <a:extLst>
+                        <a:ext uri="{28A0092B-C50C-407E-A947-70E740481C1C}">
+                          <a14:useLocalDpi xmlns:a14="http://schemas.microsoft.com/office/drawing/2010/main" val="0"/>
+                        </a:ext>
+                      </a:extLst>
+                    </a:blip>
+                    <a:srcRect/>
+                    <a:stretch>
+                      <a:fillRect/>
+                    </a:stretch>
+                  </pic:blipFill>
+                  <pic:spPr bwMode="auto">
+                    <a:xfrm>
+                      <a:off x="0" y="0"/>
+                      <a:ext cx="4320000" cy="4320000"/>
+                    </a:xfrm>
+                    <a:prstGeom prst="rect">
+                      <a:avLst/>
+                    </a:prstGeom>
+                    <a:noFill/>
+                    <a:ln>
+                      <a:noFill/>
+                    </a:ln>
+                  </pic:spPr>
+                </pic:pic>
+              </a:graphicData>
+            </a:graphic>
+            <wp14:sizeRelH relativeFrom="margin">
+              <wp14:pctWidth>0</wp14:pctWidth>
+            </wp14:sizeRelH>
+            <wp14:sizeRelV relativeFrom="margin">
+              <wp14:pctHeight>0</wp14:pctHeight>
+            </wp14:sizeRelV>
+          </wp:anchor>
+        </w:drawing>
+      </w:r>
+    </w:p>
+    <w:p>
+      <w:pPr>
+        <w:jc w:val="both"/>
+        <w:rPr>
+          <w:lang w:val="hu-HU"/>
+        </w:rPr>
+      </w:pPr>
+      <w:r>
+        <w:rPr>
+          <w:lang w:val="hu-HU"/>
+        </w:rPr>
+        <w:t xml:space="preserve">A felhasználónak meg kell adnia a felhasználónevét, az email címét és a jelszavát két alkalommal. A sikeres regisztrációhoz a jelszavaknak meg kell egyezniük. A </w:t>
+      </w:r>
+      <w:r>
+        <w:rPr>
+          <w:lang w:val="hu-HU"/>
+        </w:rPr>
+        <w:t>regisztráció</w:t>
+      </w:r>
+      <w:r>
+        <w:rPr>
+          <w:lang w:val="hu-HU"/>
+        </w:rPr>
+        <w:t xml:space="preserve"> gombra kattintva, amennyiben a felhasználó helyesen töltötte ki a mezőket, létrejön a felhasználói fiókja és bejelentkezve a Képek oldal</w:t>
+      </w:r>
+      <w:r>
+        <w:rPr>
+          <w:lang w:val="hu-HU"/>
+        </w:rPr>
+        <w:t xml:space="preserve"> jelenik meg. Ha a regisztráció közben a felhasználó meggondolná magát, a főoldal gombbal visszatérhet a Főoldalra.</w:t>
+      </w:r>
+    </w:p>
+    <w:p>
+      <w:pPr>
+        <w:rPr>
+          <w:lang w:val="hu-HU"/>
+        </w:rPr>
+      </w:pPr>
+      <w:r>
+        <w:rPr>
+          <w:lang w:val="hu-HU"/>
+        </w:rPr>
+        <w:br w:type="page"/>
+      </w:r>
+    </w:p>
+    <w:p>
+      <w:pPr>
+        <w:pStyle w:val="Cmsor2"/>
+        <w:rPr>
+          <w:lang w:val="hu-HU"/>
+        </w:rPr>
+      </w:pPr>
+      <w:r>
+        <w:rPr>
+          <w:lang w:val="hu-HU"/>
+        </w:rPr>
+        <w:lastRenderedPageBreak/>
+        <w:t>Elfelejtett jelszó</w:t>
+      </w:r>
+    </w:p>
+    <w:p>
+      <w:pPr>
+        <w:rPr>
+          <w:lang w:val="hu-HU"/>
+        </w:rPr>
+      </w:pPr>
+      <w:r>
+        <w:rPr>
+          <w:noProof/>
+          <w:lang w:val="hu-HU"/>
+        </w:rPr>
+        <w:drawing>
+          <wp:anchor distT="0" distB="0" distL="114300" distR="114300" simplePos="0" relativeHeight="251660288" behindDoc="0" locked="0" layoutInCell="1" allowOverlap="1" wp14:anchorId="23257082" wp14:editId="3F83CDD7">
+            <wp:simplePos x="914400" y="1143000"/>
+            <wp:positionH relativeFrom="column">
+              <wp:align>center</wp:align>
+            </wp:positionH>
+            <wp:positionV relativeFrom="paragraph">
+              <wp:posOffset>-3810</wp:posOffset>
+            </wp:positionV>
+            <wp:extent cx="4320000" cy="4320000"/>
+            <wp:effectExtent l="0" t="0" r="4445" b="4445"/>
+            <wp:wrapTopAndBottom/>
+            <wp:docPr id="2" name="Kép 2"/>
+            <wp:cNvGraphicFramePr>
+              <a:graphicFrameLocks xmlns:a="http://schemas.openxmlformats.org/drawingml/2006/main" noChangeAspect="1"/>
+            </wp:cNvGraphicFramePr>
+            <a:graphic xmlns:a="http://schemas.openxmlformats.org/drawingml/2006/main">
+              <a:graphicData uri="http://schemas.openxmlformats.org/drawingml/2006/picture">
+                <pic:pic xmlns:pic="http://schemas.openxmlformats.org/drawingml/2006/picture">
+                  <pic:nvPicPr>
+                    <pic:cNvPr id="0" name="Picture 1"/>
+                    <pic:cNvPicPr>
+                      <a:picLocks noChangeAspect="1" noChangeArrowheads="1"/>
+                    </pic:cNvPicPr>
+                  </pic:nvPicPr>
+                  <pic:blipFill>
+                    <a:blip r:embed="rId10" cstate="print">
+                      <a:extLst>
+                        <a:ext uri="{28A0092B-C50C-407E-A947-70E740481C1C}">
+                          <a14:useLocalDpi xmlns:a14="http://schemas.microsoft.com/office/drawing/2010/main" val="0"/>
+                        </a:ext>
+                      </a:extLst>
+                    </a:blip>
+                    <a:srcRect/>
+                    <a:stretch>
+                      <a:fillRect/>
+                    </a:stretch>
+                  </pic:blipFill>
+                  <pic:spPr bwMode="auto">
+                    <a:xfrm>
+                      <a:off x="0" y="0"/>
+                      <a:ext cx="4320000" cy="4320000"/>
+                    </a:xfrm>
+                    <a:prstGeom prst="rect">
+                      <a:avLst/>
+                    </a:prstGeom>
+                    <a:noFill/>
+                    <a:ln>
+                      <a:noFill/>
+                    </a:ln>
+                  </pic:spPr>
+                </pic:pic>
+              </a:graphicData>
+            </a:graphic>
+            <wp14:sizeRelH relativeFrom="margin">
+              <wp14:pctWidth>0</wp14:pctWidth>
+            </wp14:sizeRelH>
+            <wp14:sizeRelV relativeFrom="margin">
+              <wp14:pctHeight>0</wp14:pctHeight>
+            </wp14:sizeRelV>
+          </wp:anchor>
+        </w:drawing>
+      </w:r>
+    </w:p>
+    <w:p>
+      <w:pPr>
+        <w:jc w:val="both"/>
+        <w:rPr>
+          <w:lang w:val="hu-HU"/>
+        </w:rPr>
+      </w:pPr>
+      <w:r>
+        <w:rPr>
+          <w:lang w:val="hu-HU"/>
+        </w:rPr>
+        <w:t>A jelszó visszaállításához a felhasználónak meg kell adnia az email címét. A jelszó visszaállítás gombra kattintva emailben kap egy jelszó visszaállításához használandó linket a felhasználó. A</w:t>
+      </w:r>
+      <w:r>
+        <w:rPr>
+          <w:lang w:val="hu-HU"/>
+        </w:rPr>
+        <w:t xml:space="preserve"> főoldal gombbal vi</w:t>
+      </w:r>
+      <w:r>
+        <w:rPr>
+          <w:lang w:val="hu-HU"/>
+        </w:rPr>
+        <w:t>ssza lehet térni</w:t>
+      </w:r>
+      <w:r>
+        <w:rPr>
+          <w:lang w:val="hu-HU"/>
+        </w:rPr>
+        <w:t xml:space="preserve"> a Főoldalra.</w:t>
+      </w:r>
+    </w:p>
+    <w:p>
+      <w:pPr>
+        <w:rPr>
+          <w:lang w:val="hu-HU"/>
+        </w:rPr>
+      </w:pPr>
+      <w:r>
+        <w:rPr>
+          <w:lang w:val="hu-HU"/>
+        </w:rPr>
+        <w:br w:type="page"/>
+      </w:r>
+    </w:p>
+    <w:p>
+      <w:pPr>
+        <w:pStyle w:val="Cmsor2"/>
+        <w:rPr>
+          <w:lang w:val="hu-HU"/>
+        </w:rPr>
+      </w:pPr>
+      <w:r>
+        <w:rPr>
+          <w:lang w:val="hu-HU"/>
+        </w:rPr>
+        <w:lastRenderedPageBreak/>
+        <w:t>Képek</w:t>
+      </w:r>
+    </w:p>
+    <w:p>
+      <w:pPr>
+        <w:rPr>
+          <w:lang w:val="hu-HU"/>
+        </w:rPr>
+      </w:pPr>
+      <w:r>
+        <w:rPr>
+          <w:noProof/>
+        </w:rPr>
+        <w:drawing>
+          <wp:anchor distT="0" distB="0" distL="114300" distR="114300" simplePos="0" relativeHeight="251664384" behindDoc="0" locked="0" layoutInCell="1" allowOverlap="1" wp14:anchorId="6B05F559" wp14:editId="118FAA62">
+            <wp:simplePos x="914400" y="1148316"/>
+            <wp:positionH relativeFrom="column">
+              <wp:align>center</wp:align>
+            </wp:positionH>
+            <wp:positionV relativeFrom="paragraph">
+              <wp:posOffset>0</wp:posOffset>
+            </wp:positionV>
+            <wp:extent cx="4320000" cy="4320000"/>
+            <wp:effectExtent l="0" t="0" r="4445" b="4445"/>
+            <wp:wrapTopAndBottom/>
+            <wp:docPr id="9" name="Kép 9"/>
+            <wp:cNvGraphicFramePr>
+              <a:graphicFrameLocks xmlns:a="http://schemas.openxmlformats.org/drawingml/2006/main" noChangeAspect="1"/>
+            </wp:cNvGraphicFramePr>
+            <a:graphic xmlns:a="http://schemas.openxmlformats.org/drawingml/2006/main">
+              <a:graphicData uri="http://schemas.openxmlformats.org/drawingml/2006/picture">
+                <pic:pic xmlns:pic="http://schemas.openxmlformats.org/drawingml/2006/picture">
+                  <pic:nvPicPr>
+                    <pic:cNvPr id="0" name="Picture 15"/>
+                    <pic:cNvPicPr>
+                      <a:picLocks noChangeAspect="1" noChangeArrowheads="1"/>
+                    </pic:cNvPicPr>
+                  </pic:nvPicPr>
+                  <pic:blipFill>
+                    <a:blip r:embed="rId11" cstate="print">
+                      <a:extLst>
+                        <a:ext uri="{28A0092B-C50C-407E-A947-70E740481C1C}">
+                          <a14:useLocalDpi xmlns:a14="http://schemas.microsoft.com/office/drawing/2010/main" val="0"/>
+                        </a:ext>
+                      </a:extLst>
+                    </a:blip>
+                    <a:srcRect/>
+                    <a:stretch>
+                      <a:fillRect/>
+                    </a:stretch>
+                  </pic:blipFill>
+                  <pic:spPr bwMode="auto">
+                    <a:xfrm>
+                      <a:off x="0" y="0"/>
+                      <a:ext cx="4320000" cy="4320000"/>
+                    </a:xfrm>
+                    <a:prstGeom prst="rect">
+                      <a:avLst/>
+                    </a:prstGeom>
+                    <a:noFill/>
+                    <a:ln>
+                      <a:noFill/>
+                    </a:ln>
+                  </pic:spPr>
+                </pic:pic>
+              </a:graphicData>
+            </a:graphic>
+            <wp14:sizeRelH relativeFrom="margin">
+              <wp14:pctWidth>0</wp14:pctWidth>
+            </wp14:sizeRelH>
+            <wp14:sizeRelV relativeFrom="margin">
+              <wp14:pctHeight>0</wp14:pctHeight>
+            </wp14:sizeRelV>
+          </wp:anchor>
+        </w:drawing>
+      </w:r>
+    </w:p>
+    <w:p>
+      <w:pPr>
+        <w:jc w:val="both"/>
+        <w:rPr>
+          <w:lang w:val="hu-HU"/>
+        </w:rPr>
+      </w:pPr>
+      <w:r>
+        <w:rPr>
+          <w:lang w:val="hu-HU"/>
+        </w:rPr>
+        <w:t xml:space="preserve">A felhasználó egy listán látja a feltöltött képeket. A kedvencek bejelölésével, a felhasználó csak a kedvenceknek jelölt képeket látja. A saját képek bejelölésével pedig csak a felhasználó által feltöltött képek láthatóak. A keresés mezőben a felhasználó címkéket adhat meg szóközzel elválasztva. A </w:t>
+      </w:r>
+      <w:r>
+        <w:rPr>
+          <w:lang w:val="hu-HU"/>
+        </w:rPr>
+        <w:t xml:space="preserve">keresés indítása gombbal lehet elindítani a keresést. Az oldal alján az előző, valamint a következő gombbal lehet lapozni, de oldalszám megadásával és az ugrás gomb használatával is lehet oldalt választani. Egy képre kattintással a felhasználó a Kép megtekintése oldalra kerül, ahol lehetősége nyílik nagyobb felbontásban megnézni a képet, kommentet hagyni, valamint képpel kapcsolatos beállításokat elvégezni. A kijelentkezés gombbal a felhasználó kijelentkezik és a Főoldalra kerül. A Képek gomb keresés nélkül </w:t>
+      </w:r>
+      <w:proofErr w:type="spellStart"/>
+      <w:r>
+        <w:rPr>
+          <w:lang w:val="hu-HU"/>
+        </w:rPr>
+        <w:t>újratölti</w:t>
+      </w:r>
+      <w:proofErr w:type="spellEnd"/>
+      <w:r>
+        <w:rPr>
+          <w:lang w:val="hu-HU"/>
+        </w:rPr>
+        <w:t xml:space="preserve"> a képek oldalt, az első oldalon. A feltöltés gombra kattintva a Feltöltés oldalra kerül a felhasználó</w:t>
+      </w:r>
+      <w:r>
+        <w:rPr>
+          <w:lang w:val="hu-HU"/>
+        </w:rPr>
+        <w:t>.</w:t>
+      </w:r>
+    </w:p>
+    <w:p>
+      <w:pPr>
+        <w:rPr>
+          <w:lang w:val="hu-HU"/>
+        </w:rPr>
+      </w:pPr>
+      <w:r>
+        <w:rPr>
+          <w:lang w:val="hu-HU"/>
+        </w:rPr>
+        <w:br w:type="page"/>
+      </w:r>
+    </w:p>
+    <w:p>
+      <w:pPr>
+        <w:pStyle w:val="Cmsor2"/>
+        <w:rPr>
+          <w:lang w:val="hu-HU"/>
+        </w:rPr>
+      </w:pPr>
+      <w:r>
+        <w:rPr>
+          <w:lang w:val="hu-HU"/>
+        </w:rPr>
+        <w:lastRenderedPageBreak/>
+        <w:t>Kép megtekintése</w:t>
+      </w:r>
+    </w:p>
+    <w:p>
+      <w:pPr>
+        <w:rPr>
+          <w:lang w:val="hu-HU"/>
+        </w:rPr>
+      </w:pPr>
+      <w:r>
+        <w:rPr>
+          <w:noProof/>
+          <w:lang w:val="hu-HU"/>
+        </w:rPr>
+        <w:drawing>
+          <wp:anchor distT="0" distB="0" distL="114300" distR="114300" simplePos="0" relativeHeight="251662336" behindDoc="0" locked="0" layoutInCell="1" allowOverlap="1" wp14:anchorId="31D05645" wp14:editId="5C6E95D0">
+            <wp:simplePos x="914400" y="1143000"/>
+            <wp:positionH relativeFrom="column">
+              <wp:align>center</wp:align>
+            </wp:positionH>
+            <wp:positionV relativeFrom="paragraph">
+              <wp:posOffset>-3810</wp:posOffset>
+            </wp:positionV>
+            <wp:extent cx="4320000" cy="4320000"/>
+            <wp:effectExtent l="0" t="0" r="4445" b="4445"/>
+            <wp:wrapTopAndBottom/>
+            <wp:docPr id="3" name="Kép 3"/>
+            <wp:cNvGraphicFramePr>
+              <a:graphicFrameLocks xmlns:a="http://schemas.openxmlformats.org/drawingml/2006/main" noChangeAspect="1"/>
+            </wp:cNvGraphicFramePr>
+            <a:graphic xmlns:a="http://schemas.openxmlformats.org/drawingml/2006/main">
+              <a:graphicData uri="http://schemas.openxmlformats.org/drawingml/2006/picture">
+                <pic:pic xmlns:pic="http://schemas.openxmlformats.org/drawingml/2006/picture">
+                  <pic:nvPicPr>
+                    <pic:cNvPr id="0" name="Picture 3"/>
+                    <pic:cNvPicPr>
+                      <a:picLocks noChangeAspect="1" noChangeArrowheads="1"/>
+                    </pic:cNvPicPr>
+                  </pic:nvPicPr>
+                  <pic:blipFill>
+                    <a:blip r:embed="rId12" cstate="print">
+                      <a:extLst>
+                        <a:ext uri="{28A0092B-C50C-407E-A947-70E740481C1C}">
+                          <a14:useLocalDpi xmlns:a14="http://schemas.microsoft.com/office/drawing/2010/main" val="0"/>
+                        </a:ext>
+                      </a:extLst>
+                    </a:blip>
+                    <a:srcRect/>
+                    <a:stretch>
+                      <a:fillRect/>
+                    </a:stretch>
+                  </pic:blipFill>
+                  <pic:spPr bwMode="auto">
+                    <a:xfrm>
+                      <a:off x="0" y="0"/>
+                      <a:ext cx="4320000" cy="4320000"/>
+                    </a:xfrm>
+                    <a:prstGeom prst="rect">
+                      <a:avLst/>
+                    </a:prstGeom>
+                    <a:noFill/>
+                    <a:ln>
+                      <a:noFill/>
+                    </a:ln>
+                  </pic:spPr>
+                </pic:pic>
+              </a:graphicData>
+            </a:graphic>
+            <wp14:sizeRelH relativeFrom="margin">
+              <wp14:pctWidth>0</wp14:pctWidth>
+            </wp14:sizeRelH>
+            <wp14:sizeRelV relativeFrom="margin">
+              <wp14:pctHeight>0</wp14:pctHeight>
+            </wp14:sizeRelV>
+          </wp:anchor>
+        </w:drawing>
+      </w:r>
+    </w:p>
+    <w:p>
+      <w:pPr>
+        <w:jc w:val="both"/>
+        <w:rPr>
+          <w:lang w:val="hu-HU"/>
+        </w:rPr>
+      </w:pPr>
+      <w:r>
+        <w:rPr>
+          <w:lang w:val="hu-HU"/>
+        </w:rPr>
+        <w:t xml:space="preserve">A felhasználó megtekintheti a képet. Oldalt látható a képet feltöltő felhasználó felhasználóneve. Megtekinthetőek a képhez rendelt </w:t>
+      </w:r>
+      <w:r>
+        <w:rPr>
+          <w:lang w:val="hu-HU"/>
+        </w:rPr>
+        <w:t>címkék</w:t>
+      </w:r>
+      <w:r>
+        <w:rPr>
+          <w:lang w:val="hu-HU"/>
+        </w:rPr>
+        <w:t xml:space="preserve"> és az is látható</w:t>
+      </w:r>
+      <w:r>
+        <w:rPr>
+          <w:lang w:val="hu-HU"/>
+        </w:rPr>
+        <w:t>,</w:t>
+      </w:r>
+      <w:r>
+        <w:rPr>
+          <w:lang w:val="hu-HU"/>
+        </w:rPr>
+        <w:t xml:space="preserve"> hogy hány megegyező </w:t>
+      </w:r>
+      <w:r>
+        <w:rPr>
+          <w:lang w:val="hu-HU"/>
+        </w:rPr>
+        <w:t>címkével</w:t>
+      </w:r>
+      <w:r>
+        <w:rPr>
+          <w:lang w:val="hu-HU"/>
+        </w:rPr>
+        <w:t xml:space="preserve"> ellátott kép található még az adatbázisban.</w:t>
+      </w:r>
+      <w:r>
+        <w:rPr>
+          <w:lang w:val="hu-HU"/>
+        </w:rPr>
+        <w:t xml:space="preserve"> Amennyiben a képet feltöltő felhasználó van bejelentkezve lehetőség nyílik címkék hozzáadására, a címkék mellet </w:t>
+      </w:r>
+      <w:proofErr w:type="gramStart"/>
+      <w:r>
+        <w:rPr>
+          <w:lang w:val="hu-HU"/>
+        </w:rPr>
+        <w:t>lévő ’</w:t>
+      </w:r>
+      <w:proofErr w:type="gramEnd"/>
+      <w:r>
+        <w:rPr>
+          <w:lang w:val="hu-HU"/>
+        </w:rPr>
+        <w:t>-’ gombra kattintva címkék eltávolítására, valamint a Törlés gombra kattintva a kép törlésére. A kedvencekhez adás gombra kattintva hozzá tudja a felhasználó adni a képet a kedvencei közé</w:t>
+      </w:r>
+      <w:r>
+        <w:rPr>
+          <w:lang w:val="hu-HU"/>
+        </w:rPr>
+        <w:t>.</w:t>
+      </w:r>
+      <w:r>
+        <w:rPr>
+          <w:lang w:val="hu-HU"/>
+        </w:rPr>
+        <w:t xml:space="preserve"> Amennyiben már hozzá van adva, egy </w:t>
+      </w:r>
+      <w:r>
+        <w:rPr>
+          <w:lang w:val="hu-HU"/>
+        </w:rPr>
+        <w:t>„K</w:t>
+      </w:r>
+      <w:r>
+        <w:rPr>
+          <w:lang w:val="hu-HU"/>
+        </w:rPr>
+        <w:t>edvenc</w:t>
+      </w:r>
+      <w:r>
+        <w:rPr>
+          <w:lang w:val="hu-HU"/>
+        </w:rPr>
+        <w:t xml:space="preserve"> eltávolítása”</w:t>
+      </w:r>
+      <w:r>
+        <w:rPr>
+          <w:lang w:val="hu-HU"/>
+        </w:rPr>
+        <w:t xml:space="preserve"> gombra cserélődik a kedvencekhez adás. Hozzászólás beírásával és a küldés gombra kattintva új hozzászólás adható a képhez hozzá. Alul láthatóak a hozzászólások, azok feltöltői és a feltöltési dátum. </w:t>
+      </w:r>
+      <w:r>
+        <w:rPr>
+          <w:lang w:val="hu-HU"/>
+        </w:rPr>
+        <w:t>A kijelentkezés gombbal a felhasználó kijelentkezik és visszatér a Főoldalra.</w:t>
+      </w:r>
+      <w:r>
+        <w:rPr>
+          <w:lang w:val="hu-HU"/>
+        </w:rPr>
+        <w:t xml:space="preserve"> </w:t>
+      </w:r>
+      <w:r>
+        <w:rPr>
+          <w:lang w:val="hu-HU"/>
+        </w:rPr>
+        <w:t>A feltöltés gombra kattintva a Feltöltés oldalra kerül a felhasználó A képek gombbal a felhasználó a Képek oldalra kerül</w:t>
+      </w:r>
+      <w:r>
+        <w:rPr>
+          <w:lang w:val="hu-HU"/>
+        </w:rPr>
+        <w:t>.</w:t>
+      </w:r>
+    </w:p>
+    <w:p>
+      <w:pPr>
+        <w:rPr>
+          <w:lang w:val="hu-HU"/>
+        </w:rPr>
+      </w:pPr>
+      <w:r>
+        <w:rPr>
+          <w:lang w:val="hu-HU"/>
+        </w:rPr>
+        <w:br w:type="page"/>
+      </w:r>
+    </w:p>
+    <w:p>
+      <w:pPr>
+        <w:pStyle w:val="Cmsor2"/>
+        <w:rPr>
+          <w:lang w:val="hu-HU"/>
+        </w:rPr>
+      </w:pPr>
+      <w:r>
+        <w:rPr>
+          <w:lang w:val="hu-HU"/>
+        </w:rPr>
+        <w:lastRenderedPageBreak/>
+        <w:t>Kép feltöltése</w:t>
+      </w:r>
+    </w:p>
+    <w:p>
+      <w:pPr>
+        <w:rPr>
+          <w:lang w:val="hu-HU"/>
+        </w:rPr>
+      </w:pPr>
+      <w:r>
+        <w:rPr>
+          <w:noProof/>
+          <w:lang w:val="hu-HU"/>
+        </w:rPr>
+        <w:drawing>
+          <wp:anchor distT="0" distB="0" distL="114300" distR="114300" simplePos="0" relativeHeight="251663360" behindDoc="0" locked="0" layoutInCell="1" allowOverlap="1" wp14:anchorId="3FABB53F" wp14:editId="500228D5">
+            <wp:simplePos x="914400" y="1143000"/>
+            <wp:positionH relativeFrom="column">
+              <wp:align>center</wp:align>
+            </wp:positionH>
+            <wp:positionV relativeFrom="paragraph">
+              <wp:posOffset>-3810</wp:posOffset>
+            </wp:positionV>
+            <wp:extent cx="4320000" cy="4320000"/>
+            <wp:effectExtent l="0" t="0" r="4445" b="4445"/>
+            <wp:wrapTopAndBottom/>
+            <wp:docPr id="6" name="Kép 6"/>
+            <wp:cNvGraphicFramePr>
+              <a:graphicFrameLocks xmlns:a="http://schemas.openxmlformats.org/drawingml/2006/main" noChangeAspect="1"/>
+            </wp:cNvGraphicFramePr>
+            <a:graphic xmlns:a="http://schemas.openxmlformats.org/drawingml/2006/main">
+              <a:graphicData uri="http://schemas.openxmlformats.org/drawingml/2006/picture">
+                <pic:pic xmlns:pic="http://schemas.openxmlformats.org/drawingml/2006/picture">
+                  <pic:nvPicPr>
+                    <pic:cNvPr id="0" name="Picture 9"/>
+                    <pic:cNvPicPr>
+                      <a:picLocks noChangeAspect="1" noChangeArrowheads="1"/>
+                    </pic:cNvPicPr>
+                  </pic:nvPicPr>
+                  <pic:blipFill>
+                    <a:blip r:embed="rId13" cstate="print">
+                      <a:extLst>
+                        <a:ext uri="{28A0092B-C50C-407E-A947-70E740481C1C}">
+                          <a14:useLocalDpi xmlns:a14="http://schemas.microsoft.com/office/drawing/2010/main" val="0"/>
+                        </a:ext>
+                      </a:extLst>
+                    </a:blip>
+                    <a:srcRect/>
+                    <a:stretch>
+                      <a:fillRect/>
+                    </a:stretch>
+                  </pic:blipFill>
+                  <pic:spPr bwMode="auto">
+                    <a:xfrm>
+                      <a:off x="0" y="0"/>
+                      <a:ext cx="4320000" cy="4320000"/>
+                    </a:xfrm>
+                    <a:prstGeom prst="rect">
+                      <a:avLst/>
+                    </a:prstGeom>
+                    <a:noFill/>
+                    <a:ln>
+                      <a:noFill/>
+                    </a:ln>
+                  </pic:spPr>
+                </pic:pic>
+              </a:graphicData>
+            </a:graphic>
+            <wp14:sizeRelH relativeFrom="margin">
+              <wp14:pctWidth>0</wp14:pctWidth>
+            </wp14:sizeRelH>
+            <wp14:sizeRelV relativeFrom="margin">
+              <wp14:pctHeight>0</wp14:pctHeight>
+            </wp14:sizeRelV>
+          </wp:anchor>
+        </w:drawing>
+      </w:r>
+    </w:p>
+    <w:p>
+      <w:pPr>
+        <w:jc w:val="both"/>
+        <w:rPr>
+          <w:lang w:val="hu-HU"/>
+        </w:rPr>
+      </w:pPr>
+      <w:r>
+        <w:rPr>
+          <w:lang w:val="hu-HU"/>
+        </w:rPr>
+        <w:t xml:space="preserve">A felhasználónak lehetősége van fájlt kiválasztani a fájl kiválasztása gombbal. A kiválasztott fájl neve a gomb alatt látható. A feltöltés gombbal lehet feltölteni a fájlt. A rendszer csakis képet enged feltölteni. A kijelentkezés gombbal a felhasználó kijelentkezik és visszatér a Főoldalra. A feltöltés gombbal </w:t>
+      </w:r>
+      <w:proofErr w:type="spellStart"/>
+      <w:r>
+        <w:rPr>
+          <w:lang w:val="hu-HU"/>
+        </w:rPr>
+        <w:t>újratöltődik</w:t>
+      </w:r>
+      <w:proofErr w:type="spellEnd"/>
+      <w:r>
+        <w:rPr>
+          <w:lang w:val="hu-HU"/>
+        </w:rPr>
+        <w:t xml:space="preserve"> a Feltöltés oldal. A képek gombbal a felhasználó a Képek oldalra kerül</w:t>
+      </w:r>
+      <w:r>
+        <w:rPr>
+          <w:lang w:val="hu-HU"/>
+        </w:rPr>
+        <w:t>.</w:t>
       </w:r>
     </w:p>
     <w:sectPr>
-      <w:footerReference w:type="default" r:id="rId8"/>
-      <w:footerReference w:type="first" r:id="rId9"/>
+      <w:footerReference w:type="default" r:id="rId14"/>
+      <w:footerReference w:type="first" r:id="rId15"/>
       <w:pgSz w:w="12240" w:h="15840"/>
       <w:pgMar w:top="1440" w:right="1440" w:bottom="1440" w:left="1440" w:header="720" w:footer="720" w:gutter="0"/>
       <w:cols w:space="720"/>
@@ -323,7 +1264,31 @@
       <w:pStyle w:val="llb"/>
     </w:pPr>
     <w:r>
-      <w:t>&lt;Hallgató neve&gt;, &lt;Neptun kód&gt;</w:t>
+      <w:t>&lt;</w:t>
+    </w:r>
+    <w:proofErr w:type="spellStart"/>
+    <w:r>
+      <w:t>Hallgató</w:t>
+    </w:r>
+    <w:proofErr w:type="spellEnd"/>
+    <w:r>
+      <w:t xml:space="preserve"> neve&gt;, &lt;</w:t>
+    </w:r>
+    <w:proofErr w:type="spellStart"/>
+    <w:r>
+      <w:t>Neptun</w:t>
+    </w:r>
+    <w:proofErr w:type="spellEnd"/>
+    <w:r>
+      <w:t xml:space="preserve"> </w:t>
+    </w:r>
+    <w:proofErr w:type="spellStart"/>
+    <w:r>
+      <w:t>kód</w:t>
+    </w:r>
+    <w:proofErr w:type="spellEnd"/>
+    <w:r>
+      <w:t>&gt;</w:t>
     </w:r>
     <w:r>
       <w:tab/>
@@ -1079,6 +2044,7 @@
     <w:lsdException w:name="HTML Sample" w:semiHidden="1" w:unhideWhenUsed="1"/>
     <w:lsdException w:name="HTML Typewriter" w:semiHidden="1" w:unhideWhenUsed="1"/>
     <w:lsdException w:name="HTML Variable" w:semiHidden="1" w:unhideWhenUsed="1"/>
+    <w:lsdException w:name="Normal Table" w:semiHidden="1" w:unhideWhenUsed="1"/>
     <w:lsdException w:name="annotation subject" w:semiHidden="1" w:unhideWhenUsed="1"/>
     <w:lsdException w:name="No List" w:semiHidden="1" w:unhideWhenUsed="1"/>
     <w:lsdException w:name="Outline List 1" w:semiHidden="1" w:unhideWhenUsed="1"/>
@@ -1121,8 +2087,11 @@
     <w:lsdException w:name="Table Contemporary" w:semiHidden="1" w:unhideWhenUsed="1"/>
     <w:lsdException w:name="Table Elegant" w:semiHidden="1" w:unhideWhenUsed="1"/>
     <w:lsdException w:name="Table Professional" w:semiHidden="1" w:unhideWhenUsed="1"/>
+    <w:lsdException w:name="Table Subtle 1" w:semiHidden="1" w:unhideWhenUsed="1"/>
     <w:lsdException w:name="Table Subtle 2" w:semiHidden="1" w:unhideWhenUsed="1"/>
     <w:lsdException w:name="Table Web 1" w:semiHidden="1" w:unhideWhenUsed="1"/>
+    <w:lsdException w:name="Table Web 2" w:semiHidden="1" w:unhideWhenUsed="1"/>
+    <w:lsdException w:name="Table Web 3" w:semiHidden="1" w:unhideWhenUsed="1"/>
     <w:lsdException w:name="Balloon Text" w:semiHidden="1" w:unhideWhenUsed="1"/>
     <w:lsdException w:name="Table Grid" w:uiPriority="39"/>
     <w:lsdException w:name="Table Theme" w:semiHidden="1" w:unhideWhenUsed="1"/>

</xml_diff>